<commit_message>
Small edits. Changed variable names a bit and made the main program a bit simpler.
</commit_message>
<xml_diff>
--- a/Morse Code/NEFRR-Personal_Report.docx
+++ b/Morse Code/NEFRR-Personal_Report.docx
@@ -136,25 +136,15 @@
                 <w:sz w:val="24"/>
                 <w:szCs w:val="24"/>
               </w:rPr>
-              <w:t xml:space="preserve"> approach. </w:t>
-            </w:r>
-            <w:proofErr w:type="gramStart"/>
-            <w:r>
-              <w:rPr>
-                <w:rFonts w:ascii="Times New Roman" w:hAnsi="Times New Roman" w:cs="Times New Roman"/>
-                <w:sz w:val="24"/>
-                <w:szCs w:val="24"/>
-              </w:rPr>
-              <w:t>I’ve</w:t>
-            </w:r>
-            <w:proofErr w:type="gramEnd"/>
-            <w:r>
-              <w:rPr>
-                <w:rFonts w:ascii="Times New Roman" w:hAnsi="Times New Roman" w:cs="Times New Roman"/>
-                <w:sz w:val="24"/>
-                <w:szCs w:val="24"/>
-              </w:rPr>
-              <w:t xml:space="preserve"> done an encoder/decoder program on python using dictionaries and figured that would be pretty similar to what was needed here (though it was not using Morse code and created code by adding various numbers to the character ascii). I still believe that would make for a much shorter code, but I think that approach would have not included binary trees at all which would defeat the purpose of this exercise. </w:t>
+              <w:t xml:space="preserve"> approach. I’ve done an encoder/decoder program on python using dictionaries and figured that would be pretty similar to what was needed here (though it was not using Morse code and created code by adding various numbers to the character ascii). I still believe that would make for a much shorter code, but I think that approach would have not included binary trees at all which would defeat the purpose of this exercise. </w:t>
+            </w:r>
+            <w:r>
+              <w:rPr>
+                <w:rFonts w:ascii="Times New Roman" w:hAnsi="Times New Roman" w:cs="Times New Roman"/>
+                <w:sz w:val="24"/>
+                <w:szCs w:val="24"/>
+              </w:rPr>
+              <w:t>I did end up using one a bit, but I still use the binary tree</w:t>
             </w:r>
           </w:p>
         </w:tc>
@@ -230,25 +220,7 @@
                 <w:sz w:val="24"/>
                 <w:szCs w:val="24"/>
               </w:rPr>
-              <w:t xml:space="preserve"> than for just making the binary tree.  It might have worked for this, but I </w:t>
-            </w:r>
-            <w:proofErr w:type="gramStart"/>
-            <w:r>
-              <w:rPr>
-                <w:rFonts w:ascii="Times New Roman" w:hAnsi="Times New Roman" w:cs="Times New Roman"/>
-                <w:sz w:val="24"/>
-                <w:szCs w:val="24"/>
-              </w:rPr>
-              <w:t>don’t</w:t>
-            </w:r>
-            <w:proofErr w:type="gramEnd"/>
-            <w:r>
-              <w:rPr>
-                <w:rFonts w:ascii="Times New Roman" w:hAnsi="Times New Roman" w:cs="Times New Roman"/>
-                <w:sz w:val="24"/>
-                <w:szCs w:val="24"/>
-              </w:rPr>
-              <w:t xml:space="preserve"> believe the order would have been as requested.</w:t>
+              <w:t xml:space="preserve"> than for just making the binary tree.  It might have worked for this, but I don’t believe the order would have been as requested.</w:t>
             </w:r>
           </w:p>
         </w:tc>
@@ -332,6 +304,14 @@
               </w:rPr>
               <w:t>One big difficulty was trying to figure out how to make the binary tree visible in a tree formation. Initially, I had no idea how to do this and could only print it out just as a list (Though I could get the height to work it seemed). It took me the longest to do that part</w:t>
             </w:r>
+            <w:r>
+              <w:rPr>
+                <w:rFonts w:ascii="Times New Roman" w:hAnsi="Times New Roman" w:cs="Times New Roman"/>
+                <w:sz w:val="24"/>
+                <w:szCs w:val="24"/>
+              </w:rPr>
+              <w:t xml:space="preserve"> and I actually ended up having to restart from scratch before I got it right</w:t>
+            </w:r>
           </w:p>
         </w:tc>
       </w:tr>
@@ -372,37 +352,13 @@
               </w:rPr>
               <w:t>Another problem was trying to get the code to decode correctly. I was overthinking this part severely so it became a lot more complicated that it should have been</w:t>
             </w:r>
-          </w:p>
-        </w:tc>
-      </w:tr>
-      <w:tr>
-        <w:tc>
-          <w:tcPr>
-            <w:tcW w:w="9330" w:type="dxa"/>
-          </w:tcPr>
-          <w:p>
-            <w:pPr>
-              <w:rPr>
-                <w:rFonts w:ascii="Times New Roman" w:hAnsi="Times New Roman" w:cs="Times New Roman"/>
-                <w:sz w:val="24"/>
-                <w:szCs w:val="24"/>
-              </w:rPr>
-            </w:pPr>
-            <w:r>
-              <w:rPr>
-                <w:rFonts w:ascii="Times New Roman" w:hAnsi="Times New Roman" w:cs="Times New Roman"/>
-                <w:sz w:val="24"/>
-                <w:szCs w:val="24"/>
-              </w:rPr>
-              <w:t xml:space="preserve">3. </w:t>
-            </w:r>
-            <w:r>
-              <w:rPr>
-                <w:rFonts w:ascii="Times New Roman" w:hAnsi="Times New Roman" w:cs="Times New Roman"/>
-                <w:sz w:val="24"/>
-                <w:szCs w:val="24"/>
-              </w:rPr>
-              <w:t xml:space="preserve">I had a bit of an issue decoding the code as well since I was not sure if the characters were supposed to be bullet point  or a period(· vs .). I opted to go for a period and if the character was not recognized to give an error message for an unrecognized character. </w:t>
+            <w:r>
+              <w:rPr>
+                <w:rFonts w:ascii="Times New Roman" w:hAnsi="Times New Roman" w:cs="Times New Roman"/>
+                <w:sz w:val="24"/>
+                <w:szCs w:val="24"/>
+              </w:rPr>
+              <w:t>. There are error checks involved so I believe I’ve done this to the best of my abilities</w:t>
             </w:r>
           </w:p>
         </w:tc>
@@ -468,43 +424,7 @@
                 <w:sz w:val="24"/>
                 <w:szCs w:val="24"/>
               </w:rPr>
-              <w:t xml:space="preserve">While </w:t>
-            </w:r>
-            <w:proofErr w:type="gramStart"/>
-            <w:r>
-              <w:rPr>
-                <w:rFonts w:ascii="Times New Roman" w:hAnsi="Times New Roman" w:cs="Times New Roman"/>
-                <w:sz w:val="24"/>
-                <w:szCs w:val="24"/>
-              </w:rPr>
-              <w:t>I’ve</w:t>
-            </w:r>
-            <w:proofErr w:type="gramEnd"/>
-            <w:r>
-              <w:rPr>
-                <w:rFonts w:ascii="Times New Roman" w:hAnsi="Times New Roman" w:cs="Times New Roman"/>
-                <w:sz w:val="24"/>
-                <w:szCs w:val="24"/>
-              </w:rPr>
-              <w:t xml:space="preserve"> known the concept of binary trees, this was the first application of it in programming I’ve done. </w:t>
-            </w:r>
-            <w:proofErr w:type="gramStart"/>
-            <w:r>
-              <w:rPr>
-                <w:rFonts w:ascii="Times New Roman" w:hAnsi="Times New Roman" w:cs="Times New Roman"/>
-                <w:sz w:val="24"/>
-                <w:szCs w:val="24"/>
-              </w:rPr>
-              <w:t>I’ve</w:t>
-            </w:r>
-            <w:proofErr w:type="gramEnd"/>
-            <w:r>
-              <w:rPr>
-                <w:rFonts w:ascii="Times New Roman" w:hAnsi="Times New Roman" w:cs="Times New Roman"/>
-                <w:sz w:val="24"/>
-                <w:szCs w:val="24"/>
-              </w:rPr>
-              <w:t xml:space="preserve"> learned how efficient binary search trees can be and to hear alternatives to maps or vectors. I would have assumed that</w:t>
+              <w:t>While I’ve known the concept of binary trees, this was the first application of it in programming I’ve done. I’ve learned how efficient binary search trees can be and to hear alternatives to maps or vectors. I would have assumed that</w:t>
             </w:r>
             <w:r>
               <w:rPr>
@@ -636,25 +556,7 @@
                 <w:sz w:val="24"/>
                 <w:szCs w:val="24"/>
               </w:rPr>
-              <w:t xml:space="preserve"> code idea a lot. I think </w:t>
-            </w:r>
-            <w:proofErr w:type="gramStart"/>
-            <w:r>
-              <w:rPr>
-                <w:rFonts w:ascii="Times New Roman" w:hAnsi="Times New Roman" w:cs="Times New Roman"/>
-                <w:sz w:val="24"/>
-                <w:szCs w:val="24"/>
-              </w:rPr>
-              <w:t>it’s</w:t>
-            </w:r>
-            <w:proofErr w:type="gramEnd"/>
-            <w:r>
-              <w:rPr>
-                <w:rFonts w:ascii="Times New Roman" w:hAnsi="Times New Roman" w:cs="Times New Roman"/>
-                <w:sz w:val="24"/>
-                <w:szCs w:val="24"/>
-              </w:rPr>
-              <w:t xml:space="preserve"> a fun and creative project that helped me to better visualize binary trees a bit more. </w:t>
+              <w:t xml:space="preserve"> code idea a lot. I think it’s a fun and creative project that helped me to better visualize binary trees a bit more. </w:t>
             </w:r>
           </w:p>
         </w:tc>
@@ -726,25 +628,15 @@
                 <w:sz w:val="24"/>
                 <w:szCs w:val="24"/>
               </w:rPr>
-              <w:t xml:space="preserve">confusing trying to understand what all the pieces were doing, particularly since while I understand the concept of binary trees, </w:t>
-            </w:r>
-            <w:proofErr w:type="gramStart"/>
-            <w:r>
-              <w:rPr>
-                <w:rFonts w:ascii="Times New Roman" w:hAnsi="Times New Roman" w:cs="Times New Roman"/>
-                <w:sz w:val="24"/>
-                <w:szCs w:val="24"/>
-              </w:rPr>
-              <w:t>I’ve</w:t>
-            </w:r>
-            <w:proofErr w:type="gramEnd"/>
-            <w:r>
-              <w:rPr>
-                <w:rFonts w:ascii="Times New Roman" w:hAnsi="Times New Roman" w:cs="Times New Roman"/>
-                <w:sz w:val="24"/>
-                <w:szCs w:val="24"/>
-              </w:rPr>
-              <w:t xml:space="preserve"> never attempted to code them before</w:t>
+              <w:t>confusing trying to understand what all the pieces were doing, particularly since while I understand the concept of binary trees, I’ve never attempted to code them before</w:t>
+            </w:r>
+            <w:r>
+              <w:rPr>
+                <w:rFonts w:ascii="Times New Roman" w:hAnsi="Times New Roman" w:cs="Times New Roman"/>
+                <w:sz w:val="24"/>
+                <w:szCs w:val="24"/>
+              </w:rPr>
+              <w:t>. It was particularly frustrating since the code on canvas didn’t actually work without a lot of editing.</w:t>
             </w:r>
           </w:p>
         </w:tc>
@@ -802,7 +694,15 @@
                 <w:sz w:val="24"/>
                 <w:szCs w:val="24"/>
               </w:rPr>
-              <w:t xml:space="preserve"> code on canvas be unlocked a bit earlier (at least for summer courses) to allow for testing/coding as much as possible before the due date. </w:t>
+              <w:t xml:space="preserve"> code on canvas be unlocked a bit earlier (at least for summer courses) to allow for testing/coding as much as possible before the due date</w:t>
+            </w:r>
+            <w:r>
+              <w:rPr>
+                <w:rFonts w:ascii="Times New Roman" w:hAnsi="Times New Roman" w:cs="Times New Roman"/>
+                <w:sz w:val="24"/>
+                <w:szCs w:val="24"/>
+              </w:rPr>
+              <w:t>, again with more comments.</w:t>
             </w:r>
           </w:p>
         </w:tc>

</xml_diff>